<commit_message>
Create serializable feature menu bar with save and load menu items
</commit_message>
<xml_diff>
--- a/out/production/SYSC3110Project/SYSC 3110 Design Decisions.docx
+++ b/out/production/SYSC3110Project/SYSC 3110 Design Decisions.docx
@@ -269,7 +269,22 @@
         <w:t>array to Board that holds the proper premium values</w:t>
       </w:r>
       <w:r>
-        <w:t>. A method to get whether the word was the first word being added to the board was also added, to assist in the AI player’s decisions.</w:t>
+        <w:t>.</w:t>
+      </w:r>
+      <w:r>
+        <w:t xml:space="preserve"> Methods to </w:t>
+      </w:r>
+      <w:r>
+        <w:t>activate and deactivate the tiles were added to help with checking valid letter placement</w:t>
+      </w:r>
+      <w:r>
+        <w:t xml:space="preserve">, flip and mirror coordinates, </w:t>
+      </w:r>
+      <w:r>
+        <w:t xml:space="preserve">initialize the premium tiles and </w:t>
+      </w:r>
+      <w:r>
+        <w:t>get whether the word was the first word being added to the board was also added, to assist in the AI player’s decisions.</w:t>
       </w:r>
     </w:p>
     <w:p>
@@ -287,6 +302,12 @@
       <w:r>
         <w:t xml:space="preserve">to the list of all players was created. </w:t>
       </w:r>
+      <w:r>
+        <w:t xml:space="preserve">Furthermore, several methods were changed to be protected instead of public to </w:t>
+      </w:r>
+      <w:r>
+        <w:t>decrease the potential coupling between classes.</w:t>
+      </w:r>
     </w:p>
     <w:p>
       <w:pPr>
@@ -328,7 +349,7 @@
       </w:r>
       <w:proofErr w:type="spellEnd"/>
       <w:r>
-        <w:t xml:space="preserve"> and </w:t>
+        <w:t xml:space="preserve">, </w:t>
       </w:r>
       <w:proofErr w:type="spellStart"/>
       <w:proofErr w:type="gramStart"/>
@@ -341,10 +362,30 @@
       </w:r>
       <w:proofErr w:type="gramEnd"/>
       <w:r>
-        <w:t xml:space="preserve">) method were all made protected instead of </w:t>
-      </w:r>
-      <w:r>
-        <w:t xml:space="preserve">private as they were before. </w:t>
+        <w:t>)</w:t>
+      </w:r>
+      <w:r>
+        <w:t xml:space="preserve"> and </w:t>
+      </w:r>
+      <w:proofErr w:type="spellStart"/>
+      <w:r>
+        <w:t>pullFromBag</w:t>
+      </w:r>
+      <w:proofErr w:type="spellEnd"/>
+      <w:r>
+        <w:t>()</w:t>
+      </w:r>
+      <w:r>
+        <w:t xml:space="preserve"> method</w:t>
+      </w:r>
+      <w:r>
+        <w:t>s</w:t>
+      </w:r>
+      <w:r>
+        <w:t xml:space="preserve"> were all made protected instead of </w:t>
+      </w:r>
+      <w:r>
+        <w:t>private as they were before.</w:t>
       </w:r>
     </w:p>
     <w:p>
@@ -362,7 +403,6 @@
         <w:t xml:space="preserve">New constants for the colours of the premium tiles were added for better code maintainability and readability when updating the appearance of the board after a player attempted to place a word. </w:t>
       </w:r>
     </w:p>
-    <w:p/>
     <w:sectPr>
       <w:pgSz w:w="12240" w:h="15840"/>
       <w:pgMar w:top="1440" w:right="1440" w:bottom="1440" w:left="1440" w:header="708" w:footer="708" w:gutter="0"/>
@@ -975,6 +1015,7 @@
   <w:style w:type="character" w:default="1" w:styleId="DefaultParagraphFont">
     <w:name w:val="Default Paragraph Font"/>
     <w:uiPriority w:val="1"/>
+    <w:semiHidden/>
     <w:unhideWhenUsed/>
   </w:style>
   <w:style w:type="table" w:default="1" w:styleId="TableNormal">
@@ -1616,6 +1657,14 @@
 </file>
 
 <file path=customXml/item1.xml><?xml version="1.0" encoding="utf-8"?>
+<p:properties xmlns:p="http://schemas.microsoft.com/office/2006/metadata/properties" xmlns:xsi="http://www.w3.org/2001/XMLSchema-instance" xmlns:pc="http://schemas.microsoft.com/office/infopath/2007/PartnerControls">
+  <documentManagement>
+    <_activity xmlns="eeefcd0a-e955-44ba-9392-8dfa43d3fe59" xsi:nil="true"/>
+  </documentManagement>
+</p:properties>
+</file>
+
+<file path=customXml/item2.xml><?xml version="1.0" encoding="utf-8"?>
 <ct:contentTypeSchema xmlns:ct="http://schemas.microsoft.com/office/2006/metadata/contentType" xmlns:ma="http://schemas.microsoft.com/office/2006/metadata/properties/metaAttributes" ct:_="" ma:_="" ma:contentTypeName="Document" ma:contentTypeID="0x0101007AB1FDB1EDCEDB4CB8D1B6178F30F1FA" ma:contentTypeVersion="11" ma:contentTypeDescription="Create a new document." ma:contentTypeScope="" ma:versionID="6dc83a846966e1236b6cb6f713402f8c">
   <xsd:schema xmlns:xsd="http://www.w3.org/2001/XMLSchema" xmlns:xs="http://www.w3.org/2001/XMLSchema" xmlns:p="http://schemas.microsoft.com/office/2006/metadata/properties" xmlns:ns3="eeefcd0a-e955-44ba-9392-8dfa43d3fe59" xmlns:ns4="90e6f5a8-0a63-44fb-bc33-ee5a11f3785e" targetNamespace="http://schemas.microsoft.com/office/2006/metadata/properties" ma:root="true" ma:fieldsID="ea08c8e21ba40ea8ebd2279773fab724" ns3:_="" ns4:_="">
     <xsd:import namespace="eeefcd0a-e955-44ba-9392-8dfa43d3fe59"/>
@@ -1822,14 +1871,6 @@
 </ct:contentTypeSchema>
 </file>
 
-<file path=customXml/item2.xml><?xml version="1.0" encoding="utf-8"?>
-<p:properties xmlns:p="http://schemas.microsoft.com/office/2006/metadata/properties" xmlns:xsi="http://www.w3.org/2001/XMLSchema-instance" xmlns:pc="http://schemas.microsoft.com/office/infopath/2007/PartnerControls">
-  <documentManagement>
-    <_activity xmlns="eeefcd0a-e955-44ba-9392-8dfa43d3fe59" xsi:nil="true"/>
-  </documentManagement>
-</p:properties>
-</file>
-
 <file path=customXml/item3.xml><?xml version="1.0" encoding="utf-8"?>
 <?mso-contentType ?>
 <FormTemplates xmlns="http://schemas.microsoft.com/sharepoint/v3/contenttype/forms">
@@ -1840,6 +1881,23 @@
 </file>
 
 <file path=customXml/itemProps1.xml><?xml version="1.0" encoding="utf-8"?>
+<ds:datastoreItem xmlns:ds="http://schemas.openxmlformats.org/officeDocument/2006/customXml" ds:itemID="{CE0959A6-CD3C-4D47-9D17-147D1062522D}">
+  <ds:schemaRefs>
+    <ds:schemaRef ds:uri="http://purl.org/dc/dcmitype/"/>
+    <ds:schemaRef ds:uri="http://schemas.microsoft.com/office/2006/documentManagement/types"/>
+    <ds:schemaRef ds:uri="http://schemas.microsoft.com/office/2006/metadata/properties"/>
+    <ds:schemaRef ds:uri="http://purl.org/dc/elements/1.1/"/>
+    <ds:schemaRef ds:uri="90e6f5a8-0a63-44fb-bc33-ee5a11f3785e"/>
+    <ds:schemaRef ds:uri="http://schemas.openxmlformats.org/package/2006/metadata/core-properties"/>
+    <ds:schemaRef ds:uri="http://schemas.microsoft.com/office/infopath/2007/PartnerControls"/>
+    <ds:schemaRef ds:uri="eeefcd0a-e955-44ba-9392-8dfa43d3fe59"/>
+    <ds:schemaRef ds:uri="http://www.w3.org/XML/1998/namespace"/>
+    <ds:schemaRef ds:uri="http://purl.org/dc/terms/"/>
+  </ds:schemaRefs>
+</ds:datastoreItem>
+</file>
+
+<file path=customXml/itemProps2.xml><?xml version="1.0" encoding="utf-8"?>
 <ds:datastoreItem xmlns:ds="http://schemas.openxmlformats.org/officeDocument/2006/customXml" ds:itemID="{CF7EB257-E13B-43F5-A448-C1C57D4C71AF}">
   <ds:schemaRefs>
     <ds:schemaRef ds:uri="http://schemas.microsoft.com/office/2006/metadata/contentType"/>
@@ -1858,23 +1916,6 @@
 </ds:datastoreItem>
 </file>
 
-<file path=customXml/itemProps2.xml><?xml version="1.0" encoding="utf-8"?>
-<ds:datastoreItem xmlns:ds="http://schemas.openxmlformats.org/officeDocument/2006/customXml" ds:itemID="{CE0959A6-CD3C-4D47-9D17-147D1062522D}">
-  <ds:schemaRefs>
-    <ds:schemaRef ds:uri="http://schemas.openxmlformats.org/package/2006/metadata/core-properties"/>
-    <ds:schemaRef ds:uri="http://purl.org/dc/dcmitype/"/>
-    <ds:schemaRef ds:uri="eeefcd0a-e955-44ba-9392-8dfa43d3fe59"/>
-    <ds:schemaRef ds:uri="http://schemas.microsoft.com/office/2006/documentManagement/types"/>
-    <ds:schemaRef ds:uri="http://purl.org/dc/elements/1.1/"/>
-    <ds:schemaRef ds:uri="http://purl.org/dc/terms/"/>
-    <ds:schemaRef ds:uri="http://schemas.microsoft.com/office/infopath/2007/PartnerControls"/>
-    <ds:schemaRef ds:uri="90e6f5a8-0a63-44fb-bc33-ee5a11f3785e"/>
-    <ds:schemaRef ds:uri="http://schemas.microsoft.com/office/2006/metadata/properties"/>
-    <ds:schemaRef ds:uri="http://www.w3.org/XML/1998/namespace"/>
-  </ds:schemaRefs>
-</ds:datastoreItem>
-</file>
-
 <file path=customXml/itemProps3.xml><?xml version="1.0" encoding="utf-8"?>
 <ds:datastoreItem xmlns:ds="http://schemas.openxmlformats.org/officeDocument/2006/customXml" ds:itemID="{530F18AE-9B8B-4EAE-8759-AB59B6103290}">
   <ds:schemaRefs>

</xml_diff>

<commit_message>
- Added a check to make sure that the board size is correct in the xml file - Added a JFileChoose pane - Added a pane that asks the user if they want to pick a custom file - created an alternate file for board to test - Added test cases for that eventuality
</commit_message>
<xml_diff>
--- a/out/production/SYSC3110Project/SYSC 3110 Design Decisions.docx
+++ b/out/production/SYSC3110Project/SYSC 3110 Design Decisions.docx
@@ -269,7 +269,22 @@
         <w:t>array to Board that holds the proper premium values</w:t>
       </w:r>
       <w:r>
-        <w:t>. A method to get whether the word was the first word being added to the board was also added, to assist in the AI player’s decisions.</w:t>
+        <w:t>.</w:t>
+      </w:r>
+      <w:r>
+        <w:t xml:space="preserve"> Methods to </w:t>
+      </w:r>
+      <w:r>
+        <w:t>activate and deactivate the tiles were added to help with checking valid letter placement</w:t>
+      </w:r>
+      <w:r>
+        <w:t xml:space="preserve">, flip and mirror coordinates, </w:t>
+      </w:r>
+      <w:r>
+        <w:t xml:space="preserve">initialize the premium tiles and </w:t>
+      </w:r>
+      <w:r>
+        <w:t>get whether the word was the first word being added to the board was also added, to assist in the AI player’s decisions.</w:t>
       </w:r>
     </w:p>
     <w:p>
@@ -287,6 +302,12 @@
       <w:r>
         <w:t xml:space="preserve">to the list of all players was created. </w:t>
       </w:r>
+      <w:r>
+        <w:t xml:space="preserve">Furthermore, several methods were changed to be protected instead of public to </w:t>
+      </w:r>
+      <w:r>
+        <w:t>decrease the potential coupling between classes.</w:t>
+      </w:r>
     </w:p>
     <w:p>
       <w:pPr>
@@ -328,7 +349,7 @@
       </w:r>
       <w:proofErr w:type="spellEnd"/>
       <w:r>
-        <w:t xml:space="preserve"> and </w:t>
+        <w:t xml:space="preserve">, </w:t>
       </w:r>
       <w:proofErr w:type="spellStart"/>
       <w:proofErr w:type="gramStart"/>
@@ -341,10 +362,30 @@
       </w:r>
       <w:proofErr w:type="gramEnd"/>
       <w:r>
-        <w:t xml:space="preserve">) method were all made protected instead of </w:t>
-      </w:r>
-      <w:r>
-        <w:t xml:space="preserve">private as they were before. </w:t>
+        <w:t>)</w:t>
+      </w:r>
+      <w:r>
+        <w:t xml:space="preserve"> and </w:t>
+      </w:r>
+      <w:proofErr w:type="spellStart"/>
+      <w:r>
+        <w:t>pullFromBag</w:t>
+      </w:r>
+      <w:proofErr w:type="spellEnd"/>
+      <w:r>
+        <w:t>()</w:t>
+      </w:r>
+      <w:r>
+        <w:t xml:space="preserve"> method</w:t>
+      </w:r>
+      <w:r>
+        <w:t>s</w:t>
+      </w:r>
+      <w:r>
+        <w:t xml:space="preserve"> were all made protected instead of </w:t>
+      </w:r>
+      <w:r>
+        <w:t>private as they were before.</w:t>
       </w:r>
     </w:p>
     <w:p>
@@ -362,7 +403,6 @@
         <w:t xml:space="preserve">New constants for the colours of the premium tiles were added for better code maintainability and readability when updating the appearance of the board after a player attempted to place a word. </w:t>
       </w:r>
     </w:p>
-    <w:p/>
     <w:sectPr>
       <w:pgSz w:w="12240" w:h="15840"/>
       <w:pgMar w:top="1440" w:right="1440" w:bottom="1440" w:left="1440" w:header="708" w:footer="708" w:gutter="0"/>
@@ -975,6 +1015,7 @@
   <w:style w:type="character" w:default="1" w:styleId="DefaultParagraphFont">
     <w:name w:val="Default Paragraph Font"/>
     <w:uiPriority w:val="1"/>
+    <w:semiHidden/>
     <w:unhideWhenUsed/>
   </w:style>
   <w:style w:type="table" w:default="1" w:styleId="TableNormal">
@@ -1616,6 +1657,14 @@
 </file>
 
 <file path=customXml/item1.xml><?xml version="1.0" encoding="utf-8"?>
+<p:properties xmlns:p="http://schemas.microsoft.com/office/2006/metadata/properties" xmlns:xsi="http://www.w3.org/2001/XMLSchema-instance" xmlns:pc="http://schemas.microsoft.com/office/infopath/2007/PartnerControls">
+  <documentManagement>
+    <_activity xmlns="eeefcd0a-e955-44ba-9392-8dfa43d3fe59" xsi:nil="true"/>
+  </documentManagement>
+</p:properties>
+</file>
+
+<file path=customXml/item2.xml><?xml version="1.0" encoding="utf-8"?>
 <ct:contentTypeSchema xmlns:ct="http://schemas.microsoft.com/office/2006/metadata/contentType" xmlns:ma="http://schemas.microsoft.com/office/2006/metadata/properties/metaAttributes" ct:_="" ma:_="" ma:contentTypeName="Document" ma:contentTypeID="0x0101007AB1FDB1EDCEDB4CB8D1B6178F30F1FA" ma:contentTypeVersion="11" ma:contentTypeDescription="Create a new document." ma:contentTypeScope="" ma:versionID="6dc83a846966e1236b6cb6f713402f8c">
   <xsd:schema xmlns:xsd="http://www.w3.org/2001/XMLSchema" xmlns:xs="http://www.w3.org/2001/XMLSchema" xmlns:p="http://schemas.microsoft.com/office/2006/metadata/properties" xmlns:ns3="eeefcd0a-e955-44ba-9392-8dfa43d3fe59" xmlns:ns4="90e6f5a8-0a63-44fb-bc33-ee5a11f3785e" targetNamespace="http://schemas.microsoft.com/office/2006/metadata/properties" ma:root="true" ma:fieldsID="ea08c8e21ba40ea8ebd2279773fab724" ns3:_="" ns4:_="">
     <xsd:import namespace="eeefcd0a-e955-44ba-9392-8dfa43d3fe59"/>
@@ -1822,14 +1871,6 @@
 </ct:contentTypeSchema>
 </file>
 
-<file path=customXml/item2.xml><?xml version="1.0" encoding="utf-8"?>
-<p:properties xmlns:p="http://schemas.microsoft.com/office/2006/metadata/properties" xmlns:xsi="http://www.w3.org/2001/XMLSchema-instance" xmlns:pc="http://schemas.microsoft.com/office/infopath/2007/PartnerControls">
-  <documentManagement>
-    <_activity xmlns="eeefcd0a-e955-44ba-9392-8dfa43d3fe59" xsi:nil="true"/>
-  </documentManagement>
-</p:properties>
-</file>
-
 <file path=customXml/item3.xml><?xml version="1.0" encoding="utf-8"?>
 <?mso-contentType ?>
 <FormTemplates xmlns="http://schemas.microsoft.com/sharepoint/v3/contenttype/forms">
@@ -1840,6 +1881,23 @@
 </file>
 
 <file path=customXml/itemProps1.xml><?xml version="1.0" encoding="utf-8"?>
+<ds:datastoreItem xmlns:ds="http://schemas.openxmlformats.org/officeDocument/2006/customXml" ds:itemID="{CE0959A6-CD3C-4D47-9D17-147D1062522D}">
+  <ds:schemaRefs>
+    <ds:schemaRef ds:uri="http://purl.org/dc/dcmitype/"/>
+    <ds:schemaRef ds:uri="http://schemas.microsoft.com/office/2006/documentManagement/types"/>
+    <ds:schemaRef ds:uri="http://schemas.microsoft.com/office/2006/metadata/properties"/>
+    <ds:schemaRef ds:uri="http://purl.org/dc/elements/1.1/"/>
+    <ds:schemaRef ds:uri="90e6f5a8-0a63-44fb-bc33-ee5a11f3785e"/>
+    <ds:schemaRef ds:uri="http://schemas.openxmlformats.org/package/2006/metadata/core-properties"/>
+    <ds:schemaRef ds:uri="http://schemas.microsoft.com/office/infopath/2007/PartnerControls"/>
+    <ds:schemaRef ds:uri="eeefcd0a-e955-44ba-9392-8dfa43d3fe59"/>
+    <ds:schemaRef ds:uri="http://www.w3.org/XML/1998/namespace"/>
+    <ds:schemaRef ds:uri="http://purl.org/dc/terms/"/>
+  </ds:schemaRefs>
+</ds:datastoreItem>
+</file>
+
+<file path=customXml/itemProps2.xml><?xml version="1.0" encoding="utf-8"?>
 <ds:datastoreItem xmlns:ds="http://schemas.openxmlformats.org/officeDocument/2006/customXml" ds:itemID="{CF7EB257-E13B-43F5-A448-C1C57D4C71AF}">
   <ds:schemaRefs>
     <ds:schemaRef ds:uri="http://schemas.microsoft.com/office/2006/metadata/contentType"/>
@@ -1858,23 +1916,6 @@
 </ds:datastoreItem>
 </file>
 
-<file path=customXml/itemProps2.xml><?xml version="1.0" encoding="utf-8"?>
-<ds:datastoreItem xmlns:ds="http://schemas.openxmlformats.org/officeDocument/2006/customXml" ds:itemID="{CE0959A6-CD3C-4D47-9D17-147D1062522D}">
-  <ds:schemaRefs>
-    <ds:schemaRef ds:uri="http://schemas.openxmlformats.org/package/2006/metadata/core-properties"/>
-    <ds:schemaRef ds:uri="http://purl.org/dc/dcmitype/"/>
-    <ds:schemaRef ds:uri="eeefcd0a-e955-44ba-9392-8dfa43d3fe59"/>
-    <ds:schemaRef ds:uri="http://schemas.microsoft.com/office/2006/documentManagement/types"/>
-    <ds:schemaRef ds:uri="http://purl.org/dc/elements/1.1/"/>
-    <ds:schemaRef ds:uri="http://purl.org/dc/terms/"/>
-    <ds:schemaRef ds:uri="http://schemas.microsoft.com/office/infopath/2007/PartnerControls"/>
-    <ds:schemaRef ds:uri="90e6f5a8-0a63-44fb-bc33-ee5a11f3785e"/>
-    <ds:schemaRef ds:uri="http://schemas.microsoft.com/office/2006/metadata/properties"/>
-    <ds:schemaRef ds:uri="http://www.w3.org/XML/1998/namespace"/>
-  </ds:schemaRefs>
-</ds:datastoreItem>
-</file>
-
 <file path=customXml/itemProps3.xml><?xml version="1.0" encoding="utf-8"?>
 <ds:datastoreItem xmlns:ds="http://schemas.openxmlformats.org/officeDocument/2006/customXml" ds:itemID="{530F18AE-9B8B-4EAE-8759-AB59B6103290}">
   <ds:schemaRefs>

</xml_diff>